<commit_message>
Allocate requirement to subsystems
</commit_message>
<xml_diff>
--- a/p2-functional-safety/Template_Files/03_FunctionalSafetyConcept_LaneAssistance_Template.docx
+++ b/p2-functional-safety/Template_Files/03_FunctionalSafetyConcept_LaneAssistance_Template.docx
@@ -4120,7 +4120,31 @@
               <w:rPr>
                 <w:lang w:val="en-US"/>
               </w:rPr>
-              <w:t xml:space="preserve">The lane keeping item shall ensure that the lane departure oscillating torque amplitude is below </w:t>
+              <w:t xml:space="preserve">The </w:t>
+            </w:r>
+            <w:r>
+              <w:rPr>
+                <w:lang w:val="en-US"/>
+              </w:rPr>
+              <w:t xml:space="preserve">electronic power steering ECU </w:t>
+            </w:r>
+            <w:r>
+              <w:rPr>
+                <w:lang w:val="en-US"/>
+              </w:rPr>
+              <w:t>shall ensure that the lane departure</w:t>
+            </w:r>
+            <w:r>
+              <w:rPr>
+                <w:lang w:val="en-US"/>
+              </w:rPr>
+              <w:t xml:space="preserve"> warning</w:t>
+            </w:r>
+            <w:r>
+              <w:rPr>
+                <w:lang w:val="en-US"/>
+              </w:rPr>
+              <w:t xml:space="preserve"> oscillating torque amplitude is below </w:t>
             </w:r>
             <w:proofErr w:type="spellStart"/>
             <w:r>
@@ -4147,6 +4171,9 @@
               <w:widowControl w:val="0"/>
               <w:spacing w:line="240" w:lineRule="auto"/>
             </w:pPr>
+            <w:r>
+              <w:t>C</w:t>
+            </w:r>
           </w:p>
         </w:tc>
         <w:tc>
@@ -4250,7 +4277,31 @@
               <w:rPr>
                 <w:lang w:val="en-US"/>
               </w:rPr>
-              <w:t xml:space="preserve">The lane keeping item shall ensure that the lane departure oscillating torque frequency is below </w:t>
+              <w:t xml:space="preserve">The </w:t>
+            </w:r>
+            <w:r>
+              <w:rPr>
+                <w:lang w:val="en-US"/>
+              </w:rPr>
+              <w:t xml:space="preserve">electronic power steering ECU </w:t>
+            </w:r>
+            <w:r>
+              <w:rPr>
+                <w:lang w:val="en-US"/>
+              </w:rPr>
+              <w:t xml:space="preserve">shall ensure that the lane departure </w:t>
+            </w:r>
+            <w:r>
+              <w:rPr>
+                <w:lang w:val="en-US"/>
+              </w:rPr>
+              <w:t xml:space="preserve">warning </w:t>
+            </w:r>
+            <w:r>
+              <w:rPr>
+                <w:lang w:val="en-US"/>
+              </w:rPr>
+              <w:t xml:space="preserve">oscillating torque frequency is below </w:t>
             </w:r>
             <w:proofErr w:type="spellStart"/>
             <w:r>
@@ -4277,6 +4328,9 @@
               <w:widowControl w:val="0"/>
               <w:spacing w:line="240" w:lineRule="auto"/>
             </w:pPr>
+            <w:r>
+              <w:t>C</w:t>
+            </w:r>
           </w:p>
         </w:tc>
         <w:tc>
@@ -4740,7 +4794,14 @@
               <w:rPr>
                 <w:b/>
               </w:rPr>
-              <w:t>ASIL</w:t>
+              <w:t>ASI</w:t>
+            </w:r>
+            <w:r>
+              <w:rPr>
+                <w:b/>
+              </w:rPr>
+              <w:lastRenderedPageBreak/>
+              <w:t>L</w:t>
             </w:r>
           </w:p>
         </w:tc>
@@ -4767,7 +4828,15 @@
               <w:rPr>
                 <w:b/>
               </w:rPr>
-              <w:t>Fault Tolerant Time Interval</w:t>
+              <w:lastRenderedPageBreak/>
+              <w:t xml:space="preserve">Fault Tolerant Time </w:t>
+            </w:r>
+            <w:r>
+              <w:rPr>
+                <w:b/>
+              </w:rPr>
+              <w:lastRenderedPageBreak/>
+              <w:t>Interval</w:t>
             </w:r>
           </w:p>
         </w:tc>
@@ -4794,6 +4863,7 @@
               <w:rPr>
                 <w:b/>
               </w:rPr>
+              <w:lastRenderedPageBreak/>
               <w:t>Safe State</w:t>
             </w:r>
           </w:p>
@@ -4866,7 +4936,13 @@
               <w:rPr>
                 <w:lang w:val="en-US"/>
               </w:rPr>
-              <w:t xml:space="preserve">the electronic power steering ECU shall ensure that the lane keeping assistance torque is applied for only </w:t>
+              <w:t>T</w:t>
+            </w:r>
+            <w:r>
+              <w:rPr>
+                <w:lang w:val="en-US"/>
+              </w:rPr>
+              <w:t xml:space="preserve">he electronic power steering ECU shall ensure that the lane keeping assistance torque is applied for only </w:t>
             </w:r>
             <w:proofErr w:type="spellStart"/>
             <w:r>
@@ -4893,8 +4969,9 @@
               <w:widowControl w:val="0"/>
               <w:spacing w:line="240" w:lineRule="auto"/>
             </w:pPr>
-            <w:bookmarkStart w:id="17" w:name="_GoBack"/>
-            <w:bookmarkEnd w:id="17"/>
+            <w:r>
+              <w:t>B</w:t>
+            </w:r>
           </w:p>
         </w:tc>
         <w:tc>
@@ -5163,8 +5240,8 @@
         <w:pStyle w:val="Heading2"/>
         <w:contextualSpacing w:val="0"/>
       </w:pPr>
-      <w:bookmarkStart w:id="18" w:name="_74udkdvf7nod" w:colFirst="0" w:colLast="0"/>
-      <w:bookmarkEnd w:id="18"/>
+      <w:bookmarkStart w:id="17" w:name="_74udkdvf7nod" w:colFirst="0" w:colLast="0"/>
+      <w:bookmarkEnd w:id="17"/>
       <w:r>
         <w:t>Refinement of the System Architecture</w:t>
       </w:r>
@@ -5183,22 +5260,13 @@
         <w:pStyle w:val="Heading2"/>
         <w:contextualSpacing w:val="0"/>
       </w:pPr>
-      <w:bookmarkStart w:id="19" w:name="_g2lqf7kmbspk" w:colFirst="0" w:colLast="0"/>
-      <w:bookmarkEnd w:id="19"/>
+      <w:bookmarkStart w:id="18" w:name="_g2lqf7kmbspk" w:colFirst="0" w:colLast="0"/>
+      <w:bookmarkEnd w:id="18"/>
       <w:r>
         <w:t>Allocation of Functional Safety Requirement</w:t>
       </w:r>
       <w:r>
         <w:t>s to Architecture Elements</w:t>
-      </w:r>
-    </w:p>
-    <w:p>
-      <w:r>
-        <w:rPr>
-          <w:b/>
-          <w:color w:val="B7B7B7"/>
-        </w:rPr>
-        <w:t>[Instructions: Mark which element or elements are responsible for meeting the functional safety requirement. Hint: Only one ECU is responsible for meeting all of the requirements.]</w:t>
       </w:r>
     </w:p>
     <w:p/>
@@ -5221,8 +5289,8 @@
         <w:gridCol w:w="1530"/>
         <w:gridCol w:w="3510"/>
         <w:gridCol w:w="1350"/>
-        <w:gridCol w:w="1245"/>
-        <w:gridCol w:w="1920"/>
+        <w:gridCol w:w="1270"/>
+        <w:gridCol w:w="1895"/>
       </w:tblGrid>
       <w:tr>
         <w:tc>
@@ -5314,7 +5382,7 @@
         </w:tc>
         <w:tc>
           <w:tcPr>
-            <w:tcW w:w="1245" w:type="dxa"/>
+            <w:tcW w:w="1270" w:type="dxa"/>
             <w:shd w:val="clear" w:color="auto" w:fill="CCCCCC"/>
             <w:tcMar>
               <w:top w:w="100" w:type="dxa"/>
@@ -5341,7 +5409,7 @@
         </w:tc>
         <w:tc>
           <w:tcPr>
-            <w:tcW w:w="1920" w:type="dxa"/>
+            <w:tcW w:w="1895" w:type="dxa"/>
             <w:shd w:val="clear" w:color="auto" w:fill="CCCCCC"/>
             <w:tcMar>
               <w:top w:w="100" w:type="dxa"/>
@@ -5368,6 +5436,9 @@
         </w:tc>
       </w:tr>
       <w:tr>
+        <w:trPr>
+          <w:trHeight w:val="1617"/>
+        </w:trPr>
         <w:tc>
           <w:tcPr>
             <w:tcW w:w="1530" w:type="dxa"/>
@@ -5429,6 +5500,44 @@
             <w:pPr>
               <w:widowControl w:val="0"/>
             </w:pPr>
+            <w:r>
+              <w:rPr>
+                <w:lang w:val="en-US"/>
+              </w:rPr>
+              <w:t xml:space="preserve">The </w:t>
+            </w:r>
+            <w:r>
+              <w:rPr>
+                <w:lang w:val="en-US"/>
+              </w:rPr>
+              <w:t xml:space="preserve">electronic power steering ECU </w:t>
+            </w:r>
+            <w:r>
+              <w:rPr>
+                <w:lang w:val="en-US"/>
+              </w:rPr>
+              <w:t>shall ensure that the lane departure</w:t>
+            </w:r>
+            <w:r>
+              <w:rPr>
+                <w:lang w:val="en-US"/>
+              </w:rPr>
+              <w:t xml:space="preserve"> warning</w:t>
+            </w:r>
+            <w:r>
+              <w:rPr>
+                <w:lang w:val="en-US"/>
+              </w:rPr>
+              <w:t xml:space="preserve"> oscillating torque amplitude is below </w:t>
+            </w:r>
+            <w:proofErr w:type="spellStart"/>
+            <w:r>
+              <w:rPr>
+                <w:lang w:val="en-US"/>
+              </w:rPr>
+              <w:t>Max_Torque_Amplitude</w:t>
+            </w:r>
+            <w:proofErr w:type="spellEnd"/>
           </w:p>
         </w:tc>
         <w:tc>
@@ -5449,46 +5558,64 @@
                 <w:b/>
               </w:rPr>
             </w:pPr>
-          </w:p>
-        </w:tc>
-        <w:tc>
-          <w:tcPr>
-            <w:tcW w:w="1245" w:type="dxa"/>
-            <w:tcMar>
-              <w:top w:w="100" w:type="dxa"/>
-              <w:left w:w="100" w:type="dxa"/>
-              <w:bottom w:w="100" w:type="dxa"/>
-              <w:right w:w="100" w:type="dxa"/>
-            </w:tcMar>
-          </w:tcPr>
-          <w:p>
-            <w:pPr>
-              <w:widowControl w:val="0"/>
-              <w:spacing w:line="240" w:lineRule="auto"/>
-              <w:rPr>
-                <w:b/>
-              </w:rPr>
-            </w:pPr>
-          </w:p>
-        </w:tc>
-        <w:tc>
-          <w:tcPr>
-            <w:tcW w:w="1920" w:type="dxa"/>
-            <w:tcMar>
-              <w:top w:w="100" w:type="dxa"/>
-              <w:left w:w="100" w:type="dxa"/>
-              <w:bottom w:w="100" w:type="dxa"/>
-              <w:right w:w="100" w:type="dxa"/>
-            </w:tcMar>
-          </w:tcPr>
-          <w:p>
-            <w:pPr>
-              <w:widowControl w:val="0"/>
-              <w:spacing w:line="240" w:lineRule="auto"/>
-              <w:rPr>
-                <w:b/>
-              </w:rPr>
-            </w:pPr>
+            <w:r>
+              <w:rPr>
+                <w:b/>
+              </w:rPr>
+              <w:t>YES</w:t>
+            </w:r>
+          </w:p>
+        </w:tc>
+        <w:tc>
+          <w:tcPr>
+            <w:tcW w:w="1270" w:type="dxa"/>
+            <w:tcMar>
+              <w:top w:w="100" w:type="dxa"/>
+              <w:left w:w="100" w:type="dxa"/>
+              <w:bottom w:w="100" w:type="dxa"/>
+              <w:right w:w="100" w:type="dxa"/>
+            </w:tcMar>
+          </w:tcPr>
+          <w:p>
+            <w:pPr>
+              <w:widowControl w:val="0"/>
+              <w:spacing w:line="240" w:lineRule="auto"/>
+              <w:rPr>
+                <w:b/>
+              </w:rPr>
+            </w:pPr>
+            <w:r>
+              <w:rPr>
+                <w:b/>
+              </w:rPr>
+              <w:t>NO</w:t>
+            </w:r>
+          </w:p>
+        </w:tc>
+        <w:tc>
+          <w:tcPr>
+            <w:tcW w:w="1895" w:type="dxa"/>
+            <w:tcMar>
+              <w:top w:w="100" w:type="dxa"/>
+              <w:left w:w="100" w:type="dxa"/>
+              <w:bottom w:w="100" w:type="dxa"/>
+              <w:right w:w="100" w:type="dxa"/>
+            </w:tcMar>
+          </w:tcPr>
+          <w:p>
+            <w:pPr>
+              <w:widowControl w:val="0"/>
+              <w:spacing w:line="240" w:lineRule="auto"/>
+              <w:rPr>
+                <w:b/>
+              </w:rPr>
+            </w:pPr>
+            <w:r>
+              <w:rPr>
+                <w:b/>
+              </w:rPr>
+              <w:t>NO</w:t>
+            </w:r>
           </w:p>
         </w:tc>
       </w:tr>
@@ -5554,6 +5681,51 @@
             <w:pPr>
               <w:widowControl w:val="0"/>
             </w:pPr>
+            <w:r>
+              <w:rPr>
+                <w:lang w:val="en-US"/>
+              </w:rPr>
+              <w:t xml:space="preserve">The </w:t>
+            </w:r>
+            <w:r>
+              <w:rPr>
+                <w:lang w:val="en-US"/>
+              </w:rPr>
+              <w:t xml:space="preserve">electronic power steering ECU </w:t>
+            </w:r>
+            <w:r>
+              <w:rPr>
+                <w:lang w:val="en-US"/>
+              </w:rPr>
+              <w:t xml:space="preserve">shall ensure that the lane departure </w:t>
+            </w:r>
+            <w:r>
+              <w:rPr>
+                <w:lang w:val="en-US"/>
+              </w:rPr>
+              <w:t xml:space="preserve">warning </w:t>
+            </w:r>
+            <w:r>
+              <w:rPr>
+                <w:lang w:val="en-US"/>
+              </w:rPr>
+              <w:t xml:space="preserve">oscillating </w:t>
+            </w:r>
+            <w:r>
+              <w:rPr>
+                <w:lang w:val="en-US"/>
+              </w:rPr>
+              <w:lastRenderedPageBreak/>
+              <w:t xml:space="preserve">torque frequency is below </w:t>
+            </w:r>
+            <w:proofErr w:type="spellStart"/>
+            <w:r>
+              <w:rPr>
+                <w:lang w:val="en-US"/>
+              </w:rPr>
+              <w:t>Max_Torque_Frequency</w:t>
+            </w:r>
+            <w:proofErr w:type="spellEnd"/>
           </w:p>
         </w:tc>
         <w:tc>
@@ -5574,46 +5746,65 @@
                 <w:b/>
               </w:rPr>
             </w:pPr>
-          </w:p>
-        </w:tc>
-        <w:tc>
-          <w:tcPr>
-            <w:tcW w:w="1245" w:type="dxa"/>
-            <w:tcMar>
-              <w:top w:w="100" w:type="dxa"/>
-              <w:left w:w="100" w:type="dxa"/>
-              <w:bottom w:w="100" w:type="dxa"/>
-              <w:right w:w="100" w:type="dxa"/>
-            </w:tcMar>
-          </w:tcPr>
-          <w:p>
-            <w:pPr>
-              <w:widowControl w:val="0"/>
-              <w:spacing w:line="240" w:lineRule="auto"/>
-              <w:rPr>
-                <w:b/>
-              </w:rPr>
-            </w:pPr>
-          </w:p>
-        </w:tc>
-        <w:tc>
-          <w:tcPr>
-            <w:tcW w:w="1920" w:type="dxa"/>
-            <w:tcMar>
-              <w:top w:w="100" w:type="dxa"/>
-              <w:left w:w="100" w:type="dxa"/>
-              <w:bottom w:w="100" w:type="dxa"/>
-              <w:right w:w="100" w:type="dxa"/>
-            </w:tcMar>
-          </w:tcPr>
-          <w:p>
-            <w:pPr>
-              <w:widowControl w:val="0"/>
-              <w:spacing w:line="240" w:lineRule="auto"/>
-              <w:rPr>
-                <w:b/>
-              </w:rPr>
-            </w:pPr>
+            <w:r>
+              <w:rPr>
+                <w:b/>
+              </w:rPr>
+              <w:lastRenderedPageBreak/>
+              <w:t>YES</w:t>
+            </w:r>
+          </w:p>
+        </w:tc>
+        <w:tc>
+          <w:tcPr>
+            <w:tcW w:w="1270" w:type="dxa"/>
+            <w:tcMar>
+              <w:top w:w="100" w:type="dxa"/>
+              <w:left w:w="100" w:type="dxa"/>
+              <w:bottom w:w="100" w:type="dxa"/>
+              <w:right w:w="100" w:type="dxa"/>
+            </w:tcMar>
+          </w:tcPr>
+          <w:p>
+            <w:pPr>
+              <w:widowControl w:val="0"/>
+              <w:spacing w:line="240" w:lineRule="auto"/>
+              <w:rPr>
+                <w:b/>
+              </w:rPr>
+            </w:pPr>
+            <w:r>
+              <w:rPr>
+                <w:b/>
+              </w:rPr>
+              <w:t>NO</w:t>
+            </w:r>
+          </w:p>
+        </w:tc>
+        <w:tc>
+          <w:tcPr>
+            <w:tcW w:w="1895" w:type="dxa"/>
+            <w:tcMar>
+              <w:top w:w="100" w:type="dxa"/>
+              <w:left w:w="100" w:type="dxa"/>
+              <w:bottom w:w="100" w:type="dxa"/>
+              <w:right w:w="100" w:type="dxa"/>
+            </w:tcMar>
+          </w:tcPr>
+          <w:p>
+            <w:pPr>
+              <w:widowControl w:val="0"/>
+              <w:spacing w:line="240" w:lineRule="auto"/>
+              <w:rPr>
+                <w:b/>
+              </w:rPr>
+            </w:pPr>
+            <w:r>
+              <w:rPr>
+                <w:b/>
+              </w:rPr>
+              <w:t>NO</w:t>
+            </w:r>
           </w:p>
         </w:tc>
       </w:tr>
@@ -5680,6 +5871,28 @@
             <w:pPr>
               <w:widowControl w:val="0"/>
             </w:pPr>
+            <w:r>
+              <w:rPr>
+                <w:lang w:val="en-US"/>
+              </w:rPr>
+              <w:t>T</w:t>
+            </w:r>
+            <w:r>
+              <w:rPr>
+                <w:lang w:val="en-US"/>
+              </w:rPr>
+              <w:t xml:space="preserve">he electronic power steering ECU shall ensure that the lane keeping assistance torque is applied for only </w:t>
+            </w:r>
+            <w:proofErr w:type="spellStart"/>
+            <w:r>
+              <w:rPr>
+                <w:lang w:val="en-US"/>
+              </w:rPr>
+              <w:t>Max_Duration</w:t>
+            </w:r>
+            <w:bookmarkStart w:id="19" w:name="_GoBack"/>
+            <w:bookmarkEnd w:id="19"/>
+            <w:proofErr w:type="spellEnd"/>
           </w:p>
         </w:tc>
         <w:tc>
@@ -5700,46 +5913,64 @@
                 <w:b/>
               </w:rPr>
             </w:pPr>
-          </w:p>
-        </w:tc>
-        <w:tc>
-          <w:tcPr>
-            <w:tcW w:w="1245" w:type="dxa"/>
-            <w:tcMar>
-              <w:top w:w="100" w:type="dxa"/>
-              <w:left w:w="100" w:type="dxa"/>
-              <w:bottom w:w="100" w:type="dxa"/>
-              <w:right w:w="100" w:type="dxa"/>
-            </w:tcMar>
-          </w:tcPr>
-          <w:p>
-            <w:pPr>
-              <w:widowControl w:val="0"/>
-              <w:spacing w:line="240" w:lineRule="auto"/>
-              <w:rPr>
-                <w:b/>
-              </w:rPr>
-            </w:pPr>
-          </w:p>
-        </w:tc>
-        <w:tc>
-          <w:tcPr>
-            <w:tcW w:w="1920" w:type="dxa"/>
-            <w:tcMar>
-              <w:top w:w="100" w:type="dxa"/>
-              <w:left w:w="100" w:type="dxa"/>
-              <w:bottom w:w="100" w:type="dxa"/>
-              <w:right w:w="100" w:type="dxa"/>
-            </w:tcMar>
-          </w:tcPr>
-          <w:p>
-            <w:pPr>
-              <w:widowControl w:val="0"/>
-              <w:spacing w:line="240" w:lineRule="auto"/>
-              <w:rPr>
-                <w:b/>
-              </w:rPr>
-            </w:pPr>
+            <w:r>
+              <w:rPr>
+                <w:b/>
+              </w:rPr>
+              <w:t>YES</w:t>
+            </w:r>
+          </w:p>
+        </w:tc>
+        <w:tc>
+          <w:tcPr>
+            <w:tcW w:w="1270" w:type="dxa"/>
+            <w:tcMar>
+              <w:top w:w="100" w:type="dxa"/>
+              <w:left w:w="100" w:type="dxa"/>
+              <w:bottom w:w="100" w:type="dxa"/>
+              <w:right w:w="100" w:type="dxa"/>
+            </w:tcMar>
+          </w:tcPr>
+          <w:p>
+            <w:pPr>
+              <w:widowControl w:val="0"/>
+              <w:spacing w:line="240" w:lineRule="auto"/>
+              <w:rPr>
+                <w:b/>
+              </w:rPr>
+            </w:pPr>
+            <w:r>
+              <w:rPr>
+                <w:b/>
+              </w:rPr>
+              <w:t>NO</w:t>
+            </w:r>
+          </w:p>
+        </w:tc>
+        <w:tc>
+          <w:tcPr>
+            <w:tcW w:w="1895" w:type="dxa"/>
+            <w:tcMar>
+              <w:top w:w="100" w:type="dxa"/>
+              <w:left w:w="100" w:type="dxa"/>
+              <w:bottom w:w="100" w:type="dxa"/>
+              <w:right w:w="100" w:type="dxa"/>
+            </w:tcMar>
+          </w:tcPr>
+          <w:p>
+            <w:pPr>
+              <w:widowControl w:val="0"/>
+              <w:spacing w:line="240" w:lineRule="auto"/>
+              <w:rPr>
+                <w:b/>
+              </w:rPr>
+            </w:pPr>
+            <w:r>
+              <w:rPr>
+                <w:b/>
+              </w:rPr>
+              <w:t>NO</w:t>
+            </w:r>
           </w:p>
         </w:tc>
       </w:tr>

</xml_diff>